<commit_message>
General Description and Small changes to Reqs
</commit_message>
<xml_diff>
--- a/requirements/Capability Requirements/Functional Requirements.docx
+++ b/requirements/Capability Requirements/Functional Requirements.docx
@@ -2,1035 +2,6 @@
 <file path=word/document.xml><?xml version="1.0" encoding="utf-8"?>
 <w:document xmlns:wpc="http://schemas.microsoft.com/office/word/2010/wordprocessingCanvas" xmlns:cx="http://schemas.microsoft.com/office/drawing/2014/chartex" xmlns:cx1="http://schemas.microsoft.com/office/drawing/2015/9/8/chartex" xmlns:cx2="http://schemas.microsoft.com/office/drawing/2015/10/21/chartex" xmlns:cx3="http://schemas.microsoft.com/office/drawing/2016/5/9/chartex" xmlns:cx4="http://schemas.microsoft.com/office/drawing/2016/5/10/chartex" xmlns:cx5="http://schemas.microsoft.com/office/drawing/2016/5/11/chartex" xmlns:cx6="http://schemas.microsoft.com/office/drawing/2016/5/12/chartex" xmlns:cx7="http://schemas.microsoft.com/office/drawing/2016/5/13/chartex" xmlns:cx8="http://schemas.microsoft.com/office/drawing/2016/5/14/chartex" xmlns:mc="http://schemas.openxmlformats.org/markup-compatibility/2006" xmlns:aink="http://schemas.microsoft.com/office/drawing/2016/ink" xmlns:am3d="http://schemas.microsoft.com/office/drawing/2017/model3d" xmlns:o="urn:schemas-microsoft-com:office:office" xmlns:r="http://schemas.openxmlformats.org/officeDocument/2006/relationships" xmlns:m="http://schemas.openxmlformats.org/officeDocument/2006/math" xmlns:v="urn:schemas-microsoft-com:vml" xmlns:wp14="http://schemas.microsoft.com/office/word/2010/wordprocessingDrawing" xmlns:wp="http://schemas.openxmlformats.org/drawingml/2006/wordprocessingDrawing" xmlns:w10="urn:schemas-microsoft-com:office:word" xmlns:w="http://schemas.openxmlformats.org/wordprocessingml/2006/main" xmlns:w14="http://schemas.microsoft.com/office/word/2010/wordml" xmlns:w15="http://schemas.microsoft.com/office/word/2012/wordml" xmlns:w16cex="http://schemas.microsoft.com/office/word/2018/wordml/cex" xmlns:w16cid="http://schemas.microsoft.com/office/word/2016/wordml/cid" xmlns:w16="http://schemas.microsoft.com/office/word/2018/wordml" xmlns:w16se="http://schemas.microsoft.com/office/word/2015/wordml/symex" xmlns:wpg="http://schemas.microsoft.com/office/word/2010/wordprocessingGroup" xmlns:wpi="http://schemas.microsoft.com/office/word/2010/wordprocessingInk" xmlns:wne="http://schemas.microsoft.com/office/word/2006/wordml" xmlns:wps="http://schemas.microsoft.com/office/word/2010/wordprocessingShape" mc:Ignorable="w14 w15 w16se w16cid w16 w16cex wp14">
   <w:body>
-    <w:tbl>
-      <w:tblPr>
-        <w:tblStyle w:val="GridTable2-Accent1"/>
-        <w:tblW w:w="0" w:type="auto"/>
-        <w:tblLook w:val="04A0" w:firstRow="1" w:lastRow="0" w:firstColumn="1" w:lastColumn="0" w:noHBand="0" w:noVBand="1"/>
-      </w:tblPr>
-      <w:tblGrid>
-        <w:gridCol w:w="4675"/>
-        <w:gridCol w:w="4675"/>
-      </w:tblGrid>
-      <w:tr>
-        <w:trPr>
-          <w:cnfStyle w:val="100000000000" w:firstRow="1" w:lastRow="0" w:firstColumn="0" w:lastColumn="0" w:oddVBand="0" w:evenVBand="0" w:oddHBand="0" w:evenHBand="0" w:firstRowFirstColumn="0" w:firstRowLastColumn="0" w:lastRowFirstColumn="0" w:lastRowLastColumn="0"/>
-        </w:trPr>
-        <w:tc>
-          <w:tcPr>
-            <w:cnfStyle w:val="001000000000" w:firstRow="0" w:lastRow="0" w:firstColumn="1" w:lastColumn="0" w:oddVBand="0" w:evenVBand="0" w:oddHBand="0" w:evenHBand="0" w:firstRowFirstColumn="0" w:firstRowLastColumn="0" w:lastRowFirstColumn="0" w:lastRowLastColumn="0"/>
-            <w:tcW w:w="4675" w:type="dxa"/>
-          </w:tcPr>
-          <w:p>
-            <w:r>
-              <w:t>Functional Requirements</w:t>
-            </w:r>
-          </w:p>
-        </w:tc>
-        <w:tc>
-          <w:tcPr>
-            <w:tcW w:w="4675" w:type="dxa"/>
-          </w:tcPr>
-          <w:p>
-            <w:pPr>
-              <w:cnfStyle w:val="100000000000" w:firstRow="1" w:lastRow="0" w:firstColumn="0" w:lastColumn="0" w:oddVBand="0" w:evenVBand="0" w:oddHBand="0" w:evenHBand="0" w:firstRowFirstColumn="0" w:firstRowLastColumn="0" w:lastRowFirstColumn="0" w:lastRowLastColumn="0"/>
-            </w:pPr>
-            <w:r>
-              <w:t>Non Functional Requirements</w:t>
-            </w:r>
-          </w:p>
-        </w:tc>
-      </w:tr>
-      <w:tr>
-        <w:trPr>
-          <w:cnfStyle w:val="000000100000" w:firstRow="0" w:lastRow="0" w:firstColumn="0" w:lastColumn="0" w:oddVBand="0" w:evenVBand="0" w:oddHBand="1" w:evenHBand="0" w:firstRowFirstColumn="0" w:firstRowLastColumn="0" w:lastRowFirstColumn="0" w:lastRowLastColumn="0"/>
-        </w:trPr>
-        <w:tc>
-          <w:tcPr>
-            <w:cnfStyle w:val="001000000000" w:firstRow="0" w:lastRow="0" w:firstColumn="1" w:lastColumn="0" w:oddVBand="0" w:evenVBand="0" w:oddHBand="0" w:evenHBand="0" w:firstRowFirstColumn="0" w:firstRowLastColumn="0" w:lastRowFirstColumn="0" w:lastRowLastColumn="0"/>
-            <w:tcW w:w="4675" w:type="dxa"/>
-          </w:tcPr>
-          <w:p>
-            <w:pPr>
-              <w:rPr>
-                <w:b w:val="0"/>
-                <w:bCs w:val="0"/>
-              </w:rPr>
-            </w:pPr>
-            <w:r>
-              <w:rPr>
-                <w:b w:val="0"/>
-                <w:bCs w:val="0"/>
-              </w:rPr>
-              <w:t>Ability to upload photos to site</w:t>
-            </w:r>
-            <w:r>
-              <w:rPr>
-                <w:b w:val="0"/>
-                <w:bCs w:val="0"/>
-              </w:rPr>
-              <w:t xml:space="preserve"> </w:t>
-            </w:r>
-            <w:r>
-              <w:rPr>
-                <w:b w:val="0"/>
-                <w:bCs w:val="0"/>
-                <w:color w:val="FF0000"/>
-              </w:rPr>
-              <w:t>(</w:t>
-            </w:r>
-            <w:r>
-              <w:rPr>
-                <w:b w:val="0"/>
-                <w:bCs w:val="0"/>
-                <w:color w:val="FF0000"/>
-              </w:rPr>
-              <w:t>Photo manipulation)</w:t>
-            </w:r>
-          </w:p>
-        </w:tc>
-        <w:tc>
-          <w:tcPr>
-            <w:tcW w:w="4675" w:type="dxa"/>
-          </w:tcPr>
-          <w:p>
-            <w:pPr>
-              <w:cnfStyle w:val="000000100000" w:firstRow="0" w:lastRow="0" w:firstColumn="0" w:lastColumn="0" w:oddVBand="0" w:evenVBand="0" w:oddHBand="1" w:evenHBand="0" w:firstRowFirstColumn="0" w:firstRowLastColumn="0" w:lastRowFirstColumn="0" w:lastRowLastColumn="0"/>
-            </w:pPr>
-            <w:r>
-              <w:t>Create fun challenges for taking the photos</w:t>
-            </w:r>
-          </w:p>
-        </w:tc>
-      </w:tr>
-      <w:tr>
-        <w:tc>
-          <w:tcPr>
-            <w:cnfStyle w:val="001000000000" w:firstRow="0" w:lastRow="0" w:firstColumn="1" w:lastColumn="0" w:oddVBand="0" w:evenVBand="0" w:oddHBand="0" w:evenHBand="0" w:firstRowFirstColumn="0" w:firstRowLastColumn="0" w:lastRowFirstColumn="0" w:lastRowLastColumn="0"/>
-            <w:tcW w:w="4675" w:type="dxa"/>
-          </w:tcPr>
-          <w:p>
-            <w:pPr>
-              <w:rPr>
-                <w:b w:val="0"/>
-                <w:bCs w:val="0"/>
-              </w:rPr>
-            </w:pPr>
-            <w:r>
-              <w:rPr>
-                <w:b w:val="0"/>
-                <w:bCs w:val="0"/>
-              </w:rPr>
-              <w:t>Have a comments section on each photo</w:t>
-            </w:r>
-            <w:r>
-              <w:rPr>
-                <w:b w:val="0"/>
-                <w:bCs w:val="0"/>
-              </w:rPr>
-              <w:t xml:space="preserve"> </w:t>
-            </w:r>
-            <w:r>
-              <w:rPr>
-                <w:b w:val="0"/>
-                <w:bCs w:val="0"/>
-              </w:rPr>
-              <w:t xml:space="preserve"> </w:t>
-            </w:r>
-            <w:r>
-              <w:rPr>
-                <w:b w:val="0"/>
-                <w:bCs w:val="0"/>
-                <w:color w:val="FF0000"/>
-              </w:rPr>
-              <w:t>(</w:t>
-            </w:r>
-            <w:r>
-              <w:rPr>
-                <w:b w:val="0"/>
-                <w:bCs w:val="0"/>
-                <w:color w:val="FF0000"/>
-              </w:rPr>
-              <w:t>User interaction)</w:t>
-            </w:r>
-          </w:p>
-        </w:tc>
-        <w:tc>
-          <w:tcPr>
-            <w:tcW w:w="4675" w:type="dxa"/>
-          </w:tcPr>
-          <w:p>
-            <w:pPr>
-              <w:cnfStyle w:val="000000000000" w:firstRow="0" w:lastRow="0" w:firstColumn="0" w:lastColumn="0" w:oddVBand="0" w:evenVBand="0" w:oddHBand="0" w:evenHBand="0" w:firstRowFirstColumn="0" w:firstRowLastColumn="0" w:lastRowFirstColumn="0" w:lastRowLastColumn="0"/>
-            </w:pPr>
-            <w:r>
-              <w:t>Moderation of photos</w:t>
-            </w:r>
-          </w:p>
-        </w:tc>
-      </w:tr>
-      <w:tr>
-        <w:trPr>
-          <w:cnfStyle w:val="000000100000" w:firstRow="0" w:lastRow="0" w:firstColumn="0" w:lastColumn="0" w:oddVBand="0" w:evenVBand="0" w:oddHBand="1" w:evenHBand="0" w:firstRowFirstColumn="0" w:firstRowLastColumn="0" w:lastRowFirstColumn="0" w:lastRowLastColumn="0"/>
-        </w:trPr>
-        <w:tc>
-          <w:tcPr>
-            <w:cnfStyle w:val="001000000000" w:firstRow="0" w:lastRow="0" w:firstColumn="1" w:lastColumn="0" w:oddVBand="0" w:evenVBand="0" w:oddHBand="0" w:evenHBand="0" w:firstRowFirstColumn="0" w:firstRowLastColumn="0" w:lastRowFirstColumn="0" w:lastRowLastColumn="0"/>
-            <w:tcW w:w="4675" w:type="dxa"/>
-          </w:tcPr>
-          <w:p>
-            <w:pPr>
-              <w:rPr>
-                <w:b w:val="0"/>
-                <w:bCs w:val="0"/>
-              </w:rPr>
-            </w:pPr>
-            <w:r>
-              <w:rPr>
-                <w:b w:val="0"/>
-                <w:bCs w:val="0"/>
-              </w:rPr>
-              <w:t>Have a points section on each photo</w:t>
-            </w:r>
-            <w:r>
-              <w:rPr>
-                <w:b w:val="0"/>
-                <w:bCs w:val="0"/>
-              </w:rPr>
-              <w:t xml:space="preserve"> </w:t>
-            </w:r>
-            <w:r>
-              <w:rPr>
-                <w:b w:val="0"/>
-                <w:bCs w:val="0"/>
-                <w:color w:val="FF0000"/>
-              </w:rPr>
-              <w:t>(</w:t>
-            </w:r>
-            <w:r>
-              <w:rPr>
-                <w:b w:val="0"/>
-                <w:bCs w:val="0"/>
-                <w:color w:val="FF0000"/>
-              </w:rPr>
-              <w:t>User analytics)</w:t>
-            </w:r>
-          </w:p>
-        </w:tc>
-        <w:tc>
-          <w:tcPr>
-            <w:tcW w:w="4675" w:type="dxa"/>
-          </w:tcPr>
-          <w:p>
-            <w:pPr>
-              <w:cnfStyle w:val="000000100000" w:firstRow="0" w:lastRow="0" w:firstColumn="0" w:lastColumn="0" w:oddVBand="0" w:evenVBand="0" w:oddHBand="1" w:evenHBand="0" w:firstRowFirstColumn="0" w:firstRowLastColumn="0" w:lastRowFirstColumn="0" w:lastRowLastColumn="0"/>
-            </w:pPr>
-            <w:r>
-              <w:t>Accessible Interface which appeals to diverse group</w:t>
-            </w:r>
-          </w:p>
-        </w:tc>
-      </w:tr>
-      <w:tr>
-        <w:tc>
-          <w:tcPr>
-            <w:cnfStyle w:val="001000000000" w:firstRow="0" w:lastRow="0" w:firstColumn="1" w:lastColumn="0" w:oddVBand="0" w:evenVBand="0" w:oddHBand="0" w:evenHBand="0" w:firstRowFirstColumn="0" w:firstRowLastColumn="0" w:lastRowFirstColumn="0" w:lastRowLastColumn="0"/>
-            <w:tcW w:w="4675" w:type="dxa"/>
-          </w:tcPr>
-          <w:p>
-            <w:pPr>
-              <w:rPr>
-                <w:b w:val="0"/>
-                <w:bCs w:val="0"/>
-              </w:rPr>
-            </w:pPr>
-            <w:r>
-              <w:rPr>
-                <w:b w:val="0"/>
-                <w:bCs w:val="0"/>
-              </w:rPr>
-              <w:t>Ability to mark where photo was taken with GPS</w:t>
-            </w:r>
-            <w:r>
-              <w:rPr>
-                <w:b w:val="0"/>
-                <w:bCs w:val="0"/>
-              </w:rPr>
-              <w:t xml:space="preserve"> </w:t>
-            </w:r>
-            <w:r>
-              <w:rPr>
-                <w:b w:val="0"/>
-                <w:bCs w:val="0"/>
-                <w:color w:val="FF0000"/>
-              </w:rPr>
-              <w:t>(</w:t>
-            </w:r>
-            <w:r>
-              <w:rPr>
-                <w:b w:val="0"/>
-                <w:bCs w:val="0"/>
-                <w:color w:val="FF0000"/>
-              </w:rPr>
-              <w:t>GPS requirements)</w:t>
-            </w:r>
-          </w:p>
-        </w:tc>
-        <w:tc>
-          <w:tcPr>
-            <w:tcW w:w="4675" w:type="dxa"/>
-          </w:tcPr>
-          <w:p>
-            <w:pPr>
-              <w:cnfStyle w:val="000000000000" w:firstRow="0" w:lastRow="0" w:firstColumn="0" w:lastColumn="0" w:oddVBand="0" w:evenVBand="0" w:oddHBand="0" w:evenHBand="0" w:firstRowFirstColumn="0" w:firstRowLastColumn="0" w:lastRowFirstColumn="0" w:lastRowLastColumn="0"/>
-            </w:pPr>
-            <w:r>
-              <w:t>Compatible with mobile and PC</w:t>
-            </w:r>
-          </w:p>
-        </w:tc>
-      </w:tr>
-      <w:tr>
-        <w:trPr>
-          <w:cnfStyle w:val="000000100000" w:firstRow="0" w:lastRow="0" w:firstColumn="0" w:lastColumn="0" w:oddVBand="0" w:evenVBand="0" w:oddHBand="1" w:evenHBand="0" w:firstRowFirstColumn="0" w:firstRowLastColumn="0" w:lastRowFirstColumn="0" w:lastRowLastColumn="0"/>
-        </w:trPr>
-        <w:tc>
-          <w:tcPr>
-            <w:cnfStyle w:val="001000000000" w:firstRow="0" w:lastRow="0" w:firstColumn="1" w:lastColumn="0" w:oddVBand="0" w:evenVBand="0" w:oddHBand="0" w:evenHBand="0" w:firstRowFirstColumn="0" w:firstRowLastColumn="0" w:lastRowFirstColumn="0" w:lastRowLastColumn="0"/>
-            <w:tcW w:w="4675" w:type="dxa"/>
-          </w:tcPr>
-          <w:p>
-            <w:pPr>
-              <w:rPr>
-                <w:b w:val="0"/>
-                <w:bCs w:val="0"/>
-              </w:rPr>
-            </w:pPr>
-            <w:r>
-              <w:rPr>
-                <w:b w:val="0"/>
-                <w:bCs w:val="0"/>
-              </w:rPr>
-              <w:t>Map based view of photos using GPS data</w:t>
-            </w:r>
-            <w:r>
-              <w:rPr>
-                <w:b w:val="0"/>
-                <w:bCs w:val="0"/>
-              </w:rPr>
-              <w:t xml:space="preserve"> </w:t>
-            </w:r>
-            <w:r>
-              <w:rPr>
-                <w:b w:val="0"/>
-                <w:bCs w:val="0"/>
-                <w:color w:val="FF0000"/>
-              </w:rPr>
-              <w:t>(</w:t>
-            </w:r>
-            <w:r>
-              <w:rPr>
-                <w:b w:val="0"/>
-                <w:bCs w:val="0"/>
-                <w:color w:val="FF0000"/>
-              </w:rPr>
-              <w:t>GPS Requirements)</w:t>
-            </w:r>
-          </w:p>
-        </w:tc>
-        <w:tc>
-          <w:tcPr>
-            <w:tcW w:w="4675" w:type="dxa"/>
-          </w:tcPr>
-          <w:p>
-            <w:pPr>
-              <w:cnfStyle w:val="000000100000" w:firstRow="0" w:lastRow="0" w:firstColumn="0" w:lastColumn="0" w:oddVBand="0" w:evenVBand="0" w:oddHBand="1" w:evenHBand="0" w:firstRowFirstColumn="0" w:firstRowLastColumn="0" w:lastRowFirstColumn="0" w:lastRowLastColumn="0"/>
-            </w:pPr>
-            <w:r>
-              <w:t>Portfolio Creation</w:t>
-            </w:r>
-          </w:p>
-        </w:tc>
-      </w:tr>
-      <w:tr>
-        <w:tc>
-          <w:tcPr>
-            <w:cnfStyle w:val="001000000000" w:firstRow="0" w:lastRow="0" w:firstColumn="1" w:lastColumn="0" w:oddVBand="0" w:evenVBand="0" w:oddHBand="0" w:evenHBand="0" w:firstRowFirstColumn="0" w:firstRowLastColumn="0" w:lastRowFirstColumn="0" w:lastRowLastColumn="0"/>
-            <w:tcW w:w="4675" w:type="dxa"/>
-          </w:tcPr>
-          <w:p>
-            <w:pPr>
-              <w:rPr>
-                <w:b w:val="0"/>
-                <w:bCs w:val="0"/>
-              </w:rPr>
-            </w:pPr>
-            <w:r>
-              <w:rPr>
-                <w:b w:val="0"/>
-                <w:bCs w:val="0"/>
-              </w:rPr>
-              <w:t>Leaderboard of top-rated photos</w:t>
-            </w:r>
-            <w:r>
-              <w:rPr>
-                <w:b w:val="0"/>
-                <w:bCs w:val="0"/>
-              </w:rPr>
-              <w:t xml:space="preserve"> </w:t>
-            </w:r>
-            <w:r>
-              <w:rPr>
-                <w:b w:val="0"/>
-                <w:bCs w:val="0"/>
-                <w:color w:val="FF0000"/>
-              </w:rPr>
-              <w:t>(</w:t>
-            </w:r>
-            <w:r>
-              <w:rPr>
-                <w:b w:val="0"/>
-                <w:bCs w:val="0"/>
-                <w:color w:val="FF0000"/>
-              </w:rPr>
-              <w:t>User analytics)</w:t>
-            </w:r>
-          </w:p>
-        </w:tc>
-        <w:tc>
-          <w:tcPr>
-            <w:tcW w:w="4675" w:type="dxa"/>
-          </w:tcPr>
-          <w:p>
-            <w:pPr>
-              <w:cnfStyle w:val="000000000000" w:firstRow="0" w:lastRow="0" w:firstColumn="0" w:lastColumn="0" w:oddVBand="0" w:evenVBand="0" w:oddHBand="0" w:evenHBand="0" w:firstRowFirstColumn="0" w:firstRowLastColumn="0" w:lastRowFirstColumn="0" w:lastRowLastColumn="0"/>
-            </w:pPr>
-            <w:r>
-              <w:t>Showcasing collections</w:t>
-            </w:r>
-          </w:p>
-        </w:tc>
-      </w:tr>
-      <w:tr>
-        <w:trPr>
-          <w:cnfStyle w:val="000000100000" w:firstRow="0" w:lastRow="0" w:firstColumn="0" w:lastColumn="0" w:oddVBand="0" w:evenVBand="0" w:oddHBand="1" w:evenHBand="0" w:firstRowFirstColumn="0" w:firstRowLastColumn="0" w:lastRowFirstColumn="0" w:lastRowLastColumn="0"/>
-        </w:trPr>
-        <w:tc>
-          <w:tcPr>
-            <w:cnfStyle w:val="001000000000" w:firstRow="0" w:lastRow="0" w:firstColumn="1" w:lastColumn="0" w:oddVBand="0" w:evenVBand="0" w:oddHBand="0" w:evenHBand="0" w:firstRowFirstColumn="0" w:firstRowLastColumn="0" w:lastRowFirstColumn="0" w:lastRowLastColumn="0"/>
-            <w:tcW w:w="4675" w:type="dxa"/>
-          </w:tcPr>
-          <w:p>
-            <w:pPr>
-              <w:rPr>
-                <w:b w:val="0"/>
-                <w:bCs w:val="0"/>
-              </w:rPr>
-            </w:pPr>
-            <w:r>
-              <w:rPr>
-                <w:b w:val="0"/>
-                <w:bCs w:val="0"/>
-              </w:rPr>
-              <w:t>Users can create channels</w:t>
-            </w:r>
-            <w:r>
-              <w:rPr>
-                <w:b w:val="0"/>
-                <w:bCs w:val="0"/>
-              </w:rPr>
-              <w:t xml:space="preserve"> </w:t>
-            </w:r>
-            <w:r>
-              <w:rPr>
-                <w:b w:val="0"/>
-                <w:bCs w:val="0"/>
-                <w:color w:val="FF0000"/>
-              </w:rPr>
-              <w:t>(</w:t>
-            </w:r>
-            <w:r>
-              <w:rPr>
-                <w:b w:val="0"/>
-                <w:bCs w:val="0"/>
-                <w:color w:val="FF0000"/>
-              </w:rPr>
-              <w:t>User interaction)</w:t>
-            </w:r>
-          </w:p>
-        </w:tc>
-        <w:tc>
-          <w:tcPr>
-            <w:tcW w:w="4675" w:type="dxa"/>
-          </w:tcPr>
-          <w:p>
-            <w:pPr>
-              <w:cnfStyle w:val="000000100000" w:firstRow="0" w:lastRow="0" w:firstColumn="0" w:lastColumn="0" w:oddVBand="0" w:evenVBand="0" w:oddHBand="1" w:evenHBand="0" w:firstRowFirstColumn="0" w:firstRowLastColumn="0" w:lastRowFirstColumn="0" w:lastRowLastColumn="0"/>
-            </w:pPr>
-            <w:r>
-              <w:t>Rewards for highly rated photos</w:t>
-            </w:r>
-          </w:p>
-        </w:tc>
-      </w:tr>
-      <w:tr>
-        <w:tc>
-          <w:tcPr>
-            <w:cnfStyle w:val="001000000000" w:firstRow="0" w:lastRow="0" w:firstColumn="1" w:lastColumn="0" w:oddVBand="0" w:evenVBand="0" w:oddHBand="0" w:evenHBand="0" w:firstRowFirstColumn="0" w:firstRowLastColumn="0" w:lastRowFirstColumn="0" w:lastRowLastColumn="0"/>
-            <w:tcW w:w="4675" w:type="dxa"/>
-          </w:tcPr>
-          <w:p>
-            <w:pPr>
-              <w:rPr>
-                <w:b w:val="0"/>
-                <w:bCs w:val="0"/>
-              </w:rPr>
-            </w:pPr>
-            <w:r>
-              <w:rPr>
-                <w:b w:val="0"/>
-                <w:bCs w:val="0"/>
-              </w:rPr>
-              <w:t>Users can tag photos</w:t>
-            </w:r>
-            <w:r>
-              <w:rPr>
-                <w:b w:val="0"/>
-                <w:bCs w:val="0"/>
-              </w:rPr>
-              <w:t xml:space="preserve"> </w:t>
-            </w:r>
-            <w:r>
-              <w:rPr>
-                <w:b w:val="0"/>
-                <w:bCs w:val="0"/>
-                <w:color w:val="FF0000"/>
-              </w:rPr>
-              <w:t>(</w:t>
-            </w:r>
-            <w:r>
-              <w:rPr>
-                <w:b w:val="0"/>
-                <w:bCs w:val="0"/>
-                <w:color w:val="FF0000"/>
-              </w:rPr>
-              <w:t>Photo manipulation)</w:t>
-            </w:r>
-          </w:p>
-        </w:tc>
-        <w:tc>
-          <w:tcPr>
-            <w:tcW w:w="4675" w:type="dxa"/>
-          </w:tcPr>
-          <w:p>
-            <w:pPr>
-              <w:cnfStyle w:val="000000000000" w:firstRow="0" w:lastRow="0" w:firstColumn="0" w:lastColumn="0" w:oddVBand="0" w:evenVBand="0" w:oddHBand="0" w:evenHBand="0" w:firstRowFirstColumn="0" w:firstRowLastColumn="0" w:lastRowFirstColumn="0" w:lastRowLastColumn="0"/>
-            </w:pPr>
-            <w:r>
-              <w:t>People in photos means photo is removed</w:t>
-            </w:r>
-          </w:p>
-        </w:tc>
-      </w:tr>
-      <w:tr>
-        <w:trPr>
-          <w:cnfStyle w:val="000000100000" w:firstRow="0" w:lastRow="0" w:firstColumn="0" w:lastColumn="0" w:oddVBand="0" w:evenVBand="0" w:oddHBand="1" w:evenHBand="0" w:firstRowFirstColumn="0" w:firstRowLastColumn="0" w:lastRowFirstColumn="0" w:lastRowLastColumn="0"/>
-        </w:trPr>
-        <w:tc>
-          <w:tcPr>
-            <w:cnfStyle w:val="001000000000" w:firstRow="0" w:lastRow="0" w:firstColumn="1" w:lastColumn="0" w:oddVBand="0" w:evenVBand="0" w:oddHBand="0" w:evenHBand="0" w:firstRowFirstColumn="0" w:firstRowLastColumn="0" w:lastRowFirstColumn="0" w:lastRowLastColumn="0"/>
-            <w:tcW w:w="4675" w:type="dxa"/>
-          </w:tcPr>
-          <w:p>
-            <w:pPr>
-              <w:rPr>
-                <w:b w:val="0"/>
-                <w:bCs w:val="0"/>
-              </w:rPr>
-            </w:pPr>
-            <w:r>
-              <w:rPr>
-                <w:b w:val="0"/>
-                <w:bCs w:val="0"/>
-              </w:rPr>
-              <w:t>Ability to modify photos</w:t>
-            </w:r>
-            <w:r>
-              <w:rPr>
-                <w:b w:val="0"/>
-                <w:bCs w:val="0"/>
-              </w:rPr>
-              <w:t xml:space="preserve"> </w:t>
-            </w:r>
-            <w:r>
-              <w:rPr>
-                <w:b w:val="0"/>
-                <w:bCs w:val="0"/>
-                <w:color w:val="FF0000"/>
-              </w:rPr>
-              <w:t>(</w:t>
-            </w:r>
-            <w:r>
-              <w:rPr>
-                <w:b w:val="0"/>
-                <w:bCs w:val="0"/>
-                <w:color w:val="FF0000"/>
-              </w:rPr>
-              <w:t>Photo manipulation)</w:t>
-            </w:r>
-          </w:p>
-        </w:tc>
-        <w:tc>
-          <w:tcPr>
-            <w:tcW w:w="4675" w:type="dxa"/>
-          </w:tcPr>
-          <w:p>
-            <w:pPr>
-              <w:cnfStyle w:val="000000100000" w:firstRow="0" w:lastRow="0" w:firstColumn="0" w:lastColumn="0" w:oddVBand="0" w:evenVBand="0" w:oddHBand="1" w:evenHBand="0" w:firstRowFirstColumn="0" w:firstRowLastColumn="0" w:lastRowFirstColumn="0" w:lastRowLastColumn="0"/>
-            </w:pPr>
-            <w:r>
-              <w:t>Data kept secure</w:t>
-            </w:r>
-          </w:p>
-        </w:tc>
-      </w:tr>
-      <w:tr>
-        <w:tc>
-          <w:tcPr>
-            <w:cnfStyle w:val="001000000000" w:firstRow="0" w:lastRow="0" w:firstColumn="1" w:lastColumn="0" w:oddVBand="0" w:evenVBand="0" w:oddHBand="0" w:evenHBand="0" w:firstRowFirstColumn="0" w:firstRowLastColumn="0" w:lastRowFirstColumn="0" w:lastRowLastColumn="0"/>
-            <w:tcW w:w="4675" w:type="dxa"/>
-          </w:tcPr>
-          <w:p>
-            <w:pPr>
-              <w:rPr>
-                <w:b w:val="0"/>
-                <w:bCs w:val="0"/>
-              </w:rPr>
-            </w:pPr>
-            <w:r>
-              <w:rPr>
-                <w:b w:val="0"/>
-                <w:bCs w:val="0"/>
-              </w:rPr>
-              <w:t xml:space="preserve">Ability to search for wanted photos. </w:t>
-            </w:r>
-            <w:r>
-              <w:rPr>
-                <w:b w:val="0"/>
-                <w:bCs w:val="0"/>
-                <w:color w:val="FF0000"/>
-              </w:rPr>
-              <w:t>(</w:t>
-            </w:r>
-            <w:r>
-              <w:rPr>
-                <w:b w:val="0"/>
-                <w:bCs w:val="0"/>
-                <w:color w:val="FF0000"/>
-              </w:rPr>
-              <w:t>User interaction)</w:t>
-            </w:r>
-          </w:p>
-        </w:tc>
-        <w:tc>
-          <w:tcPr>
-            <w:tcW w:w="4675" w:type="dxa"/>
-          </w:tcPr>
-          <w:p>
-            <w:pPr>
-              <w:cnfStyle w:val="000000000000" w:firstRow="0" w:lastRow="0" w:firstColumn="0" w:lastColumn="0" w:oddVBand="0" w:evenVBand="0" w:oddHBand="0" w:evenHBand="0" w:firstRowFirstColumn="0" w:firstRowLastColumn="0" w:lastRowFirstColumn="0" w:lastRowLastColumn="0"/>
-            </w:pPr>
-            <w:r>
-              <w:t>Maintain safe atmosphere</w:t>
-            </w:r>
-          </w:p>
-        </w:tc>
-      </w:tr>
-      <w:tr>
-        <w:trPr>
-          <w:cnfStyle w:val="000000100000" w:firstRow="0" w:lastRow="0" w:firstColumn="0" w:lastColumn="0" w:oddVBand="0" w:evenVBand="0" w:oddHBand="1" w:evenHBand="0" w:firstRowFirstColumn="0" w:firstRowLastColumn="0" w:lastRowFirstColumn="0" w:lastRowLastColumn="0"/>
-          <w:trHeight w:val="121"/>
-        </w:trPr>
-        <w:tc>
-          <w:tcPr>
-            <w:cnfStyle w:val="001000000000" w:firstRow="0" w:lastRow="0" w:firstColumn="1" w:lastColumn="0" w:oddVBand="0" w:evenVBand="0" w:oddHBand="0" w:evenHBand="0" w:firstRowFirstColumn="0" w:firstRowLastColumn="0" w:lastRowFirstColumn="0" w:lastRowLastColumn="0"/>
-            <w:tcW w:w="4675" w:type="dxa"/>
-          </w:tcPr>
-          <w:p>
-            <w:pPr>
-              <w:rPr>
-                <w:b w:val="0"/>
-                <w:bCs w:val="0"/>
-              </w:rPr>
-            </w:pPr>
-            <w:r>
-              <w:rPr>
-                <w:b w:val="0"/>
-                <w:bCs w:val="0"/>
-              </w:rPr>
-              <w:t>Users should be able to take photos from the app</w:t>
-            </w:r>
-            <w:r>
-              <w:rPr>
-                <w:b w:val="0"/>
-                <w:bCs w:val="0"/>
-              </w:rPr>
-              <w:t xml:space="preserve"> </w:t>
-            </w:r>
-            <w:r>
-              <w:rPr>
-                <w:b w:val="0"/>
-                <w:bCs w:val="0"/>
-                <w:color w:val="FF0000"/>
-              </w:rPr>
-              <w:t>(</w:t>
-            </w:r>
-            <w:r>
-              <w:rPr>
-                <w:b w:val="0"/>
-                <w:bCs w:val="0"/>
-                <w:color w:val="FF0000"/>
-              </w:rPr>
-              <w:t>Photo Manipulatation)</w:t>
-            </w:r>
-          </w:p>
-        </w:tc>
-        <w:tc>
-          <w:tcPr>
-            <w:tcW w:w="4675" w:type="dxa"/>
-          </w:tcPr>
-          <w:p>
-            <w:pPr>
-              <w:cnfStyle w:val="000000100000" w:firstRow="0" w:lastRow="0" w:firstColumn="0" w:lastColumn="0" w:oddVBand="0" w:evenVBand="0" w:oddHBand="1" w:evenHBand="0" w:firstRowFirstColumn="0" w:firstRowLastColumn="0" w:lastRowFirstColumn="0" w:lastRowLastColumn="0"/>
-            </w:pPr>
-            <w:r>
-              <w:t>Follow other users</w:t>
-            </w:r>
-          </w:p>
-        </w:tc>
-      </w:tr>
-      <w:tr>
-        <w:tc>
-          <w:tcPr>
-            <w:cnfStyle w:val="001000000000" w:firstRow="0" w:lastRow="0" w:firstColumn="1" w:lastColumn="0" w:oddVBand="0" w:evenVBand="0" w:oddHBand="0" w:evenHBand="0" w:firstRowFirstColumn="0" w:firstRowLastColumn="0" w:lastRowFirstColumn="0" w:lastRowLastColumn="0"/>
-            <w:tcW w:w="4675" w:type="dxa"/>
-          </w:tcPr>
-          <w:p>
-            <w:pPr>
-              <w:rPr>
-                <w:b w:val="0"/>
-                <w:bCs w:val="0"/>
-              </w:rPr>
-            </w:pPr>
-            <w:r>
-              <w:rPr>
-                <w:b w:val="0"/>
-                <w:bCs w:val="0"/>
-              </w:rPr>
-              <w:t>Summary reports to be produced analytics.</w:t>
-            </w:r>
-            <w:r>
-              <w:rPr>
-                <w:b w:val="0"/>
-                <w:bCs w:val="0"/>
-              </w:rPr>
-              <w:t xml:space="preserve"> </w:t>
-            </w:r>
-            <w:r>
-              <w:rPr>
-                <w:b w:val="0"/>
-                <w:bCs w:val="0"/>
-                <w:color w:val="FF0000"/>
-              </w:rPr>
-              <w:t>(</w:t>
-            </w:r>
-            <w:r>
-              <w:rPr>
-                <w:b w:val="0"/>
-                <w:bCs w:val="0"/>
-                <w:color w:val="FF0000"/>
-              </w:rPr>
-              <w:t>User Analytics)</w:t>
-            </w:r>
-          </w:p>
-        </w:tc>
-        <w:tc>
-          <w:tcPr>
-            <w:tcW w:w="4675" w:type="dxa"/>
-          </w:tcPr>
-          <w:p>
-            <w:pPr>
-              <w:cnfStyle w:val="000000000000" w:firstRow="0" w:lastRow="0" w:firstColumn="0" w:lastColumn="0" w:oddVBand="0" w:evenVBand="0" w:oddHBand="0" w:evenHBand="0" w:firstRowFirstColumn="0" w:firstRowLastColumn="0" w:lastRowFirstColumn="0" w:lastRowLastColumn="0"/>
-            </w:pPr>
-            <w:r>
-              <w:t>User interface for the platform should be user friendly.</w:t>
-            </w:r>
-          </w:p>
-        </w:tc>
-      </w:tr>
-      <w:tr>
-        <w:trPr>
-          <w:cnfStyle w:val="000000100000" w:firstRow="0" w:lastRow="0" w:firstColumn="0" w:lastColumn="0" w:oddVBand="0" w:evenVBand="0" w:oddHBand="1" w:evenHBand="0" w:firstRowFirstColumn="0" w:firstRowLastColumn="0" w:lastRowFirstColumn="0" w:lastRowLastColumn="0"/>
-        </w:trPr>
-        <w:tc>
-          <w:tcPr>
-            <w:cnfStyle w:val="001000000000" w:firstRow="0" w:lastRow="0" w:firstColumn="1" w:lastColumn="0" w:oddVBand="0" w:evenVBand="0" w:oddHBand="0" w:evenHBand="0" w:firstRowFirstColumn="0" w:firstRowLastColumn="0" w:lastRowFirstColumn="0" w:lastRowLastColumn="0"/>
-            <w:tcW w:w="4675" w:type="dxa"/>
-          </w:tcPr>
-          <w:p>
-            <w:pPr>
-              <w:rPr>
-                <w:color w:val="FF0000"/>
-              </w:rPr>
-            </w:pPr>
-            <w:r>
-              <w:rPr>
-                <w:color w:val="FF0000"/>
-              </w:rPr>
-              <w:t>Feed of photos for user?</w:t>
-            </w:r>
-          </w:p>
-        </w:tc>
-        <w:tc>
-          <w:tcPr>
-            <w:tcW w:w="4675" w:type="dxa"/>
-          </w:tcPr>
-          <w:p>
-            <w:pPr>
-              <w:cnfStyle w:val="000000100000" w:firstRow="0" w:lastRow="0" w:firstColumn="0" w:lastColumn="0" w:oddVBand="0" w:evenVBand="0" w:oddHBand="1" w:evenHBand="0" w:firstRowFirstColumn="0" w:firstRowLastColumn="0" w:lastRowFirstColumn="0" w:lastRowLastColumn="0"/>
-            </w:pPr>
-            <w:r>
-              <w:t>Report photos which are inappropriate</w:t>
-            </w:r>
-          </w:p>
-        </w:tc>
-      </w:tr>
-      <w:tr>
-        <w:tc>
-          <w:tcPr>
-            <w:cnfStyle w:val="001000000000" w:firstRow="0" w:lastRow="0" w:firstColumn="1" w:lastColumn="0" w:oddVBand="0" w:evenVBand="0" w:oddHBand="0" w:evenHBand="0" w:firstRowFirstColumn="0" w:firstRowLastColumn="0" w:lastRowFirstColumn="0" w:lastRowLastColumn="0"/>
-            <w:tcW w:w="4675" w:type="dxa"/>
-          </w:tcPr>
-          <w:p>
-            <w:pPr>
-              <w:rPr>
-                <w:b w:val="0"/>
-                <w:bCs w:val="0"/>
-              </w:rPr>
-            </w:pPr>
-            <w:r>
-              <w:rPr>
-                <w:b w:val="0"/>
-                <w:bCs w:val="0"/>
-              </w:rPr>
-              <w:t>Moderator can delete and edit user photos</w:t>
-            </w:r>
-            <w:r>
-              <w:rPr>
-                <w:b w:val="0"/>
-                <w:bCs w:val="0"/>
-              </w:rPr>
-              <w:t xml:space="preserve"> / comments</w:t>
-            </w:r>
-            <w:r>
-              <w:rPr>
-                <w:b w:val="0"/>
-                <w:bCs w:val="0"/>
-              </w:rPr>
-              <w:t xml:space="preserve"> </w:t>
-            </w:r>
-            <w:r>
-              <w:rPr>
-                <w:b w:val="0"/>
-                <w:bCs w:val="0"/>
-                <w:color w:val="FF0000"/>
-              </w:rPr>
-              <w:t>(</w:t>
-            </w:r>
-            <w:r>
-              <w:rPr>
-                <w:b w:val="0"/>
-                <w:bCs w:val="0"/>
-                <w:color w:val="FF0000"/>
-              </w:rPr>
-              <w:t>Admin)</w:t>
-            </w:r>
-          </w:p>
-        </w:tc>
-        <w:tc>
-          <w:tcPr>
-            <w:tcW w:w="4675" w:type="dxa"/>
-          </w:tcPr>
-          <w:p>
-            <w:pPr>
-              <w:cnfStyle w:val="000000000000" w:firstRow="0" w:lastRow="0" w:firstColumn="0" w:lastColumn="0" w:oddVBand="0" w:evenVBand="0" w:oddHBand="0" w:evenHBand="0" w:firstRowFirstColumn="0" w:firstRowLastColumn="0" w:lastRowFirstColumn="0" w:lastRowLastColumn="0"/>
-            </w:pPr>
-            <w:r>
-              <w:t>System should be quick and responsive for users</w:t>
-            </w:r>
-          </w:p>
-        </w:tc>
-      </w:tr>
-      <w:tr>
-        <w:trPr>
-          <w:cnfStyle w:val="000000100000" w:firstRow="0" w:lastRow="0" w:firstColumn="0" w:lastColumn="0" w:oddVBand="0" w:evenVBand="0" w:oddHBand="1" w:evenHBand="0" w:firstRowFirstColumn="0" w:firstRowLastColumn="0" w:lastRowFirstColumn="0" w:lastRowLastColumn="0"/>
-        </w:trPr>
-        <w:tc>
-          <w:tcPr>
-            <w:cnfStyle w:val="001000000000" w:firstRow="0" w:lastRow="0" w:firstColumn="1" w:lastColumn="0" w:oddVBand="0" w:evenVBand="0" w:oddHBand="0" w:evenHBand="0" w:firstRowFirstColumn="0" w:firstRowLastColumn="0" w:lastRowFirstColumn="0" w:lastRowLastColumn="0"/>
-            <w:tcW w:w="4675" w:type="dxa"/>
-          </w:tcPr>
-          <w:p>
-            <w:pPr>
-              <w:rPr>
-                <w:b w:val="0"/>
-                <w:bCs w:val="0"/>
-              </w:rPr>
-            </w:pPr>
-            <w:r>
-              <w:rPr>
-                <w:b w:val="0"/>
-                <w:bCs w:val="0"/>
-              </w:rPr>
-              <w:t>Users can post delete and edit own comments</w:t>
-            </w:r>
-            <w:r>
-              <w:rPr>
-                <w:b w:val="0"/>
-                <w:bCs w:val="0"/>
-              </w:rPr>
-              <w:t xml:space="preserve"> </w:t>
-            </w:r>
-            <w:r>
-              <w:rPr>
-                <w:b w:val="0"/>
-                <w:bCs w:val="0"/>
-                <w:color w:val="FF0000"/>
-              </w:rPr>
-              <w:t>(</w:t>
-            </w:r>
-            <w:r>
-              <w:rPr>
-                <w:b w:val="0"/>
-                <w:bCs w:val="0"/>
-                <w:color w:val="FF0000"/>
-              </w:rPr>
-              <w:t>User interaction)</w:t>
-            </w:r>
-          </w:p>
-        </w:tc>
-        <w:tc>
-          <w:tcPr>
-            <w:tcW w:w="4675" w:type="dxa"/>
-          </w:tcPr>
-          <w:p>
-            <w:pPr>
-              <w:cnfStyle w:val="000000100000" w:firstRow="0" w:lastRow="0" w:firstColumn="0" w:lastColumn="0" w:oddVBand="0" w:evenVBand="0" w:oddHBand="1" w:evenHBand="0" w:firstRowFirstColumn="0" w:firstRowLastColumn="0" w:lastRowFirstColumn="0" w:lastRowLastColumn="0"/>
-            </w:pPr>
-            <w:r>
-              <w:t>Introduction to the application (tutorial)</w:t>
-            </w:r>
-          </w:p>
-        </w:tc>
-      </w:tr>
-      <w:tr>
-        <w:tc>
-          <w:tcPr>
-            <w:cnfStyle w:val="001000000000" w:firstRow="0" w:lastRow="0" w:firstColumn="1" w:lastColumn="0" w:oddVBand="0" w:evenVBand="0" w:oddHBand="0" w:evenHBand="0" w:firstRowFirstColumn="0" w:firstRowLastColumn="0" w:lastRowFirstColumn="0" w:lastRowLastColumn="0"/>
-            <w:tcW w:w="4675" w:type="dxa"/>
-          </w:tcPr>
-          <w:p>
-            <w:pPr>
-              <w:rPr>
-                <w:b w:val="0"/>
-                <w:bCs w:val="0"/>
-                <w:color w:val="FF0000"/>
-              </w:rPr>
-            </w:pPr>
-            <w:r>
-              <w:rPr>
-                <w:b w:val="0"/>
-                <w:bCs w:val="0"/>
-              </w:rPr>
-              <w:t>Users can view other users photos</w:t>
-            </w:r>
-            <w:r>
-              <w:rPr>
-                <w:b w:val="0"/>
-                <w:bCs w:val="0"/>
-              </w:rPr>
-              <w:t xml:space="preserve"> </w:t>
-            </w:r>
-            <w:r>
-              <w:rPr>
-                <w:b w:val="0"/>
-                <w:bCs w:val="0"/>
-                <w:color w:val="FF0000"/>
-              </w:rPr>
-              <w:t>(User interaction)</w:t>
-            </w:r>
-          </w:p>
-        </w:tc>
-        <w:tc>
-          <w:tcPr>
-            <w:tcW w:w="4675" w:type="dxa"/>
-          </w:tcPr>
-          <w:p>
-            <w:pPr>
-              <w:cnfStyle w:val="000000000000" w:firstRow="0" w:lastRow="0" w:firstColumn="0" w:lastColumn="0" w:oddVBand="0" w:evenVBand="0" w:oddHBand="0" w:evenHBand="0" w:firstRowFirstColumn="0" w:firstRowLastColumn="0" w:lastRowFirstColumn="0" w:lastRowLastColumn="0"/>
-            </w:pPr>
-            <w:r>
-              <w:t>Show recommended channels</w:t>
-            </w:r>
-          </w:p>
-        </w:tc>
-      </w:tr>
-      <w:tr>
-        <w:trPr>
-          <w:cnfStyle w:val="000000100000" w:firstRow="0" w:lastRow="0" w:firstColumn="0" w:lastColumn="0" w:oddVBand="0" w:evenVBand="0" w:oddHBand="1" w:evenHBand="0" w:firstRowFirstColumn="0" w:firstRowLastColumn="0" w:lastRowFirstColumn="0" w:lastRowLastColumn="0"/>
-        </w:trPr>
-        <w:tc>
-          <w:tcPr>
-            <w:cnfStyle w:val="001000000000" w:firstRow="0" w:lastRow="0" w:firstColumn="1" w:lastColumn="0" w:oddVBand="0" w:evenVBand="0" w:oddHBand="0" w:evenHBand="0" w:firstRowFirstColumn="0" w:firstRowLastColumn="0" w:lastRowFirstColumn="0" w:lastRowLastColumn="0"/>
-            <w:tcW w:w="4675" w:type="dxa"/>
-          </w:tcPr>
-          <w:p>
-            <w:pPr>
-              <w:rPr>
-                <w:b w:val="0"/>
-                <w:bCs w:val="0"/>
-                <w:color w:val="FF0000"/>
-              </w:rPr>
-            </w:pPr>
-            <w:r>
-              <w:rPr>
-                <w:b w:val="0"/>
-                <w:bCs w:val="0"/>
-              </w:rPr>
-              <w:t xml:space="preserve">Login / Register </w:t>
-            </w:r>
-            <w:r>
-              <w:rPr>
-                <w:b w:val="0"/>
-                <w:bCs w:val="0"/>
-                <w:color w:val="FF0000"/>
-              </w:rPr>
-              <w:t>(Registration)</w:t>
-            </w:r>
-          </w:p>
-        </w:tc>
-        <w:tc>
-          <w:tcPr>
-            <w:tcW w:w="4675" w:type="dxa"/>
-          </w:tcPr>
-          <w:p>
-            <w:pPr>
-              <w:cnfStyle w:val="000000100000" w:firstRow="0" w:lastRow="0" w:firstColumn="0" w:lastColumn="0" w:oddVBand="0" w:evenVBand="0" w:oddHBand="1" w:evenHBand="0" w:firstRowFirstColumn="0" w:firstRowLastColumn="0" w:lastRowFirstColumn="0" w:lastRowLastColumn="0"/>
-            </w:pPr>
-          </w:p>
-        </w:tc>
-      </w:tr>
-    </w:tbl>
     <w:p/>
     <w:p>
       <w:r>
@@ -1113,14 +84,7 @@
           <w:rFonts w:ascii="Cambria Math" w:hAnsi="Cambria Math" w:cs="Cambria Math"/>
           <w:color w:val="FF0000"/>
         </w:rPr>
-        <w:t>◉</w:t>
-      </w:r>
-      <w:r>
-        <w:rPr>
-          <w:rFonts w:ascii="Cambria Math" w:hAnsi="Cambria Math" w:cs="Cambria Math"/>
-          <w:color w:val="FF0000"/>
-        </w:rPr>
-        <w:t xml:space="preserve"> =</w:t>
+        <w:t>◉ =</w:t>
       </w:r>
       <w:r>
         <w:rPr>
@@ -1534,6 +498,73 @@
           </w:p>
         </w:tc>
       </w:tr>
+      <w:tr>
+        <w:trPr>
+          <w:cnfStyle w:val="000000100000" w:firstRow="0" w:lastRow="0" w:firstColumn="0" w:lastColumn="0" w:oddVBand="0" w:evenVBand="0" w:oddHBand="1" w:evenHBand="0" w:firstRowFirstColumn="0" w:firstRowLastColumn="0" w:lastRowFirstColumn="0" w:lastRowLastColumn="0"/>
+        </w:trPr>
+        <w:tc>
+          <w:tcPr>
+            <w:cnfStyle w:val="001000000000" w:firstRow="0" w:lastRow="0" w:firstColumn="1" w:lastColumn="0" w:oddVBand="0" w:evenVBand="0" w:oddHBand="0" w:evenHBand="0" w:firstRowFirstColumn="0" w:firstRowLastColumn="0" w:lastRowFirstColumn="0" w:lastRowLastColumn="0"/>
+            <w:tcW w:w="1705" w:type="dxa"/>
+          </w:tcPr>
+          <w:p>
+            <w:r>
+              <w:t>F-UR</w:t>
+            </w:r>
+          </w:p>
+        </w:tc>
+        <w:tc>
+          <w:tcPr>
+            <w:tcW w:w="7645" w:type="dxa"/>
+          </w:tcPr>
+          <w:p>
+            <w:pPr>
+              <w:cnfStyle w:val="000000100000" w:firstRow="0" w:lastRow="0" w:firstColumn="0" w:lastColumn="0" w:oddVBand="0" w:evenVBand="0" w:oddHBand="1" w:evenHBand="0" w:firstRowFirstColumn="0" w:firstRowLastColumn="0" w:lastRowFirstColumn="0" w:lastRowLastColumn="0"/>
+              <w:rPr>
+                <w:b/>
+                <w:bCs/>
+                <w:u w:val="single"/>
+              </w:rPr>
+            </w:pPr>
+            <w:r>
+              <w:rPr>
+                <w:b/>
+                <w:bCs/>
+                <w:u w:val="single"/>
+              </w:rPr>
+              <w:t>Photo GPS Search</w:t>
+            </w:r>
+            <w:r>
+              <w:rPr>
+                <w:b/>
+                <w:bCs/>
+                <w:u w:val="single"/>
+              </w:rPr>
+              <w:t xml:space="preserve"> </w:t>
+            </w:r>
+            <w:r>
+              <w:rPr>
+                <w:rFonts w:ascii="Cambria Math" w:hAnsi="Cambria Math" w:cs="Cambria Math"/>
+                <w:color w:val="FFC000"/>
+              </w:rPr>
+              <w:t>◉</w:t>
+            </w:r>
+          </w:p>
+          <w:p>
+            <w:pPr>
+              <w:cnfStyle w:val="000000100000" w:firstRow="0" w:lastRow="0" w:firstColumn="0" w:lastColumn="0" w:oddVBand="0" w:evenVBand="0" w:oddHBand="1" w:evenHBand="0" w:firstRowFirstColumn="0" w:firstRowLastColumn="0" w:lastRowFirstColumn="0" w:lastRowLastColumn="0"/>
+              <w:rPr>
+                <w:b/>
+                <w:bCs/>
+                <w:u w:val="single"/>
+              </w:rPr>
+            </w:pPr>
+            <w:r>
+              <w:t>Users can search for photos based off of the location the photo was taken.</w:t>
+            </w:r>
+          </w:p>
+        </w:tc>
+      </w:tr>
     </w:tbl>
     <w:p/>
     <w:p/>
@@ -1773,15 +804,7 @@
                 <w:bCs/>
                 <w:u w:val="single"/>
               </w:rPr>
-              <w:t>Photo Upload</w:t>
-            </w:r>
-            <w:r>
-              <w:rPr>
-                <w:b/>
-                <w:bCs/>
-                <w:u w:val="single"/>
-              </w:rPr>
-              <w:t xml:space="preserve"> </w:t>
+              <w:t xml:space="preserve">Photo Upload </w:t>
             </w:r>
             <w:r>
               <w:rPr>
@@ -1827,15 +850,7 @@
                 <w:bCs/>
                 <w:u w:val="single"/>
               </w:rPr>
-              <w:t>Photo Tagging</w:t>
-            </w:r>
-            <w:r>
-              <w:rPr>
-                <w:b/>
-                <w:bCs/>
-                <w:u w:val="single"/>
-              </w:rPr>
-              <w:t xml:space="preserve"> </w:t>
+              <w:t xml:space="preserve">Photo Tagging </w:t>
             </w:r>
             <w:r>
               <w:rPr>
@@ -1959,6 +974,73 @@
             </w:r>
             <w:r>
               <w:t>.</w:t>
+            </w:r>
+          </w:p>
+        </w:tc>
+      </w:tr>
+      <w:tr>
+        <w:trPr>
+          <w:cnfStyle w:val="000000100000" w:firstRow="0" w:lastRow="0" w:firstColumn="0" w:lastColumn="0" w:oddVBand="0" w:evenVBand="0" w:oddHBand="1" w:evenHBand="0" w:firstRowFirstColumn="0" w:firstRowLastColumn="0" w:lastRowFirstColumn="0" w:lastRowLastColumn="0"/>
+        </w:trPr>
+        <w:tc>
+          <w:tcPr>
+            <w:cnfStyle w:val="001000000000" w:firstRow="0" w:lastRow="0" w:firstColumn="1" w:lastColumn="0" w:oddVBand="0" w:evenVBand="0" w:oddHBand="0" w:evenHBand="0" w:firstRowFirstColumn="0" w:firstRowLastColumn="0" w:lastRowFirstColumn="0" w:lastRowLastColumn="0"/>
+            <w:tcW w:w="1705" w:type="dxa"/>
+          </w:tcPr>
+          <w:p>
+            <w:r>
+              <w:t>F-UR</w:t>
+            </w:r>
+          </w:p>
+        </w:tc>
+        <w:tc>
+          <w:tcPr>
+            <w:tcW w:w="7645" w:type="dxa"/>
+          </w:tcPr>
+          <w:p>
+            <w:pPr>
+              <w:cnfStyle w:val="000000100000" w:firstRow="0" w:lastRow="0" w:firstColumn="0" w:lastColumn="0" w:oddVBand="0" w:evenVBand="0" w:oddHBand="1" w:evenHBand="0" w:firstRowFirstColumn="0" w:firstRowLastColumn="0" w:lastRowFirstColumn="0" w:lastRowLastColumn="0"/>
+              <w:rPr>
+                <w:b/>
+                <w:bCs/>
+                <w:u w:val="single"/>
+              </w:rPr>
+            </w:pPr>
+            <w:r>
+              <w:rPr>
+                <w:b/>
+                <w:bCs/>
+                <w:u w:val="single"/>
+              </w:rPr>
+              <w:t>Location Tagging</w:t>
+            </w:r>
+            <w:r>
+              <w:rPr>
+                <w:b/>
+                <w:bCs/>
+                <w:u w:val="single"/>
+              </w:rPr>
+              <w:t xml:space="preserve"> </w:t>
+            </w:r>
+            <w:r>
+              <w:rPr>
+                <w:rFonts w:ascii="Cambria Math" w:hAnsi="Cambria Math" w:cs="Cambria Math"/>
+                <w:color w:val="FFC000"/>
+              </w:rPr>
+              <w:t>◉</w:t>
+            </w:r>
+          </w:p>
+          <w:p>
+            <w:pPr>
+              <w:cnfStyle w:val="000000100000" w:firstRow="0" w:lastRow="0" w:firstColumn="0" w:lastColumn="0" w:oddVBand="0" w:evenVBand="0" w:oddHBand="1" w:evenHBand="0" w:firstRowFirstColumn="0" w:firstRowLastColumn="0" w:lastRowFirstColumn="0" w:lastRowLastColumn="0"/>
+              <w:rPr>
+                <w:b/>
+                <w:bCs/>
+                <w:u w:val="single"/>
+              </w:rPr>
+            </w:pPr>
+            <w:r>
+              <w:t>Users can tag the photos they have taken with it’s relevant GPS meta data.</w:t>
             </w:r>
           </w:p>
         </w:tc>

</xml_diff>